<commit_message>
Corrected small errors in MPEG proposal. Finished Patent application.
Former-commit-id: 763143ec0f1fa96dab8c457026ebd0e348d9d7e4
</commit_message>
<xml_diff>
--- a/doc/m36282_Approaches_to_SAM_File_Compression/m38282_Approaches_to_SAM_File_Compression.docx
+++ b/doc/m36282_Approaches_to_SAM_File_Compression/m38282_Approaches_to_SAM_File_Compression.docx
@@ -249,13 +249,45 @@
               <w:suppressAutoHyphens/>
               <w:rPr>
                 <w:b/>
+                <w:lang w:val="de-DE"/>
               </w:rPr>
             </w:pPr>
             <w:r>
               <w:rPr>
                 <w:b/>
-              </w:rPr>
-              <w:t>Leibniz University Hannover (Institute for Information Processing)</w:t>
+                <w:lang w:val="de-DE"/>
+              </w:rPr>
+              <w:t>Leibniz University Hannover (Inst</w:t>
+            </w:r>
+            <w:r>
+              <w:rPr>
+                <w:b/>
+                <w:lang w:val="de-DE"/>
+              </w:rPr>
+              <w:t xml:space="preserve">itut </w:t>
+            </w:r>
+            <w:proofErr w:type="spellStart"/>
+            <w:r>
+              <w:rPr>
+                <w:b/>
+                <w:lang w:val="de-DE"/>
+              </w:rPr>
+              <w:t>fuer</w:t>
+            </w:r>
+            <w:proofErr w:type="spellEnd"/>
+            <w:r>
+              <w:rPr>
+                <w:b/>
+                <w:lang w:val="de-DE"/>
+              </w:rPr>
+              <w:t xml:space="preserve"> Informationsverarbeitung</w:t>
+            </w:r>
+            <w:r>
+              <w:rPr>
+                <w:b/>
+                <w:lang w:val="de-DE"/>
+              </w:rPr>
+              <w:t>)</w:t>
             </w:r>
           </w:p>
         </w:tc>
@@ -369,29 +401,68 @@
             <w:pPr>
               <w:pStyle w:val="NormalWeb"/>
               <w:spacing w:after="0"/>
+            </w:pPr>
+            <w:r>
               <w:rPr>
                 <w:lang w:val="en-US"/>
               </w:rPr>
-            </w:pPr>
-            <w:r>
-              <w:rPr>
-                <w:lang w:val="en-US"/>
-              </w:rPr>
-              <w:t>Jan Voges, Dipl.-Ing. Marco Munderloh (Leibniz University Hannover, Institute for Information Processing) / {jvoges, munderl}@tn</w:t>
-            </w:r>
-            <w:bookmarkStart w:id="0" w:name="_GoBack"/>
-            <w:bookmarkEnd w:id="0"/>
-            <w:r>
-              <w:rPr>
-                <w:lang w:val="en-US"/>
-              </w:rPr>
-              <w:t>t.uni-hannover.de</w:t>
+              <w:t xml:space="preserve">Jan Voges, Dipl.-Ing. </w:t>
+            </w:r>
+            <w:r>
+              <w:t xml:space="preserve">Marco </w:t>
+            </w:r>
+            <w:proofErr w:type="spellStart"/>
+            <w:r>
+              <w:t>Munderloh</w:t>
+            </w:r>
+            <w:proofErr w:type="spellEnd"/>
+            <w:r>
+              <w:t xml:space="preserve"> (Leibniz University Hannover, </w:t>
+            </w:r>
+            <w:r>
+              <w:t>Institut</w:t>
+            </w:r>
+            <w:r>
+              <w:t xml:space="preserve"> </w:t>
+            </w:r>
+            <w:proofErr w:type="spellStart"/>
+            <w:r>
+              <w:t>fuer</w:t>
+            </w:r>
+            <w:proofErr w:type="spellEnd"/>
+            <w:r>
+              <w:t xml:space="preserve"> Informationsverarbeitung</w:t>
+            </w:r>
+            <w:r>
+              <w:t>) / {</w:t>
+            </w:r>
+            <w:proofErr w:type="spellStart"/>
+            <w:r>
+              <w:t>jvoges</w:t>
+            </w:r>
+            <w:proofErr w:type="spellEnd"/>
+            <w:r>
+              <w:t xml:space="preserve">, </w:t>
+            </w:r>
+            <w:proofErr w:type="spellStart"/>
+            <w:r>
+              <w:t>munderl</w:t>
+            </w:r>
+            <w:proofErr w:type="spellEnd"/>
+            <w:r>
+              <w:t>}@tnt.uni-hannover.de</w:t>
             </w:r>
           </w:p>
         </w:tc>
       </w:tr>
     </w:tbl>
-    <w:p/>
+    <w:p>
+      <w:pPr>
+        <w:rPr>
+          <w:lang w:val="de-DE"/>
+        </w:rPr>
+      </w:pPr>
+    </w:p>
     <w:p>
       <w:pPr>
         <w:pStyle w:val="TOCHeading"/>
@@ -414,7 +485,7 @@
       <w:pPr>
         <w:pStyle w:val="TOC1"/>
         <w:tabs>
-          <w:tab w:val="left" w:pos="440"/>
+          <w:tab w:val="left" w:pos="480"/>
           <w:tab w:val="right" w:leader="dot" w:pos="9345"/>
         </w:tabs>
         <w:rPr>
@@ -434,7 +505,7 @@
       <w:r>
         <w:fldChar w:fldCharType="separate"/>
       </w:r>
-      <w:hyperlink w:anchor="_Toc422129126" w:history="1">
+      <w:hyperlink w:anchor="_Toc422232404" w:history="1">
         <w:r>
           <w:rPr>
             <w:rStyle w:val="Hyperlink"/>
@@ -478,7 +549,7 @@
             <w:noProof/>
             <w:webHidden/>
           </w:rPr>
-          <w:instrText xml:space="preserve"> PAGEREF _Toc422129126 \h </w:instrText>
+          <w:instrText xml:space="preserve"> PAGEREF _Toc422232404 \h </w:instrText>
         </w:r>
         <w:r>
           <w:rPr>
@@ -517,88 +588,6 @@
           <w:tab w:val="right" w:leader="dot" w:pos="9345"/>
         </w:tabs>
         <w:rPr>
-          <w:noProof/>
-        </w:rPr>
-      </w:pPr>
-      <w:hyperlink w:anchor="_Toc422129127" w:history="1">
-        <w:r>
-          <w:rPr>
-            <w:rStyle w:val="Hyperlink"/>
-            <w:noProof/>
-          </w:rPr>
-          <w:t>1.1</w:t>
-        </w:r>
-        <w:r>
-          <w:rPr>
-            <w:noProof/>
-          </w:rPr>
-          <w:tab/>
-        </w:r>
-        <w:r>
-          <w:rPr>
-            <w:rStyle w:val="Hyperlink"/>
-            <w:noProof/>
-          </w:rPr>
-          <w:t>Outline</w:t>
-        </w:r>
-        <w:r>
-          <w:rPr>
-            <w:noProof/>
-            <w:webHidden/>
-          </w:rPr>
-          <w:tab/>
-        </w:r>
-        <w:r>
-          <w:rPr>
-            <w:noProof/>
-            <w:webHidden/>
-          </w:rPr>
-          <w:fldChar w:fldCharType="begin"/>
-        </w:r>
-        <w:r>
-          <w:rPr>
-            <w:noProof/>
-            <w:webHidden/>
-          </w:rPr>
-          <w:instrText xml:space="preserve"> PAGEREF _Toc422129127 \h </w:instrText>
-        </w:r>
-        <w:r>
-          <w:rPr>
-            <w:noProof/>
-            <w:webHidden/>
-          </w:rPr>
-        </w:r>
-        <w:r>
-          <w:rPr>
-            <w:noProof/>
-            <w:webHidden/>
-          </w:rPr>
-          <w:fldChar w:fldCharType="separate"/>
-        </w:r>
-        <w:r>
-          <w:rPr>
-            <w:noProof/>
-            <w:webHidden/>
-          </w:rPr>
-          <w:t>2</w:t>
-        </w:r>
-        <w:r>
-          <w:rPr>
-            <w:noProof/>
-            <w:webHidden/>
-          </w:rPr>
-          <w:fldChar w:fldCharType="end"/>
-        </w:r>
-      </w:hyperlink>
-    </w:p>
-    <w:p>
-      <w:pPr>
-        <w:pStyle w:val="TOC1"/>
-        <w:tabs>
-          <w:tab w:val="left" w:pos="440"/>
-          <w:tab w:val="right" w:leader="dot" w:pos="9345"/>
-        </w:tabs>
-        <w:rPr>
           <w:rFonts w:asciiTheme="minorHAnsi" w:eastAsiaTheme="minorEastAsia" w:hAnsiTheme="minorHAnsi" w:cstheme="minorBidi"/>
           <w:noProof/>
           <w:sz w:val="22"/>
@@ -606,13 +595,13 @@
           <w:lang w:val="de-DE" w:eastAsia="de-DE"/>
         </w:rPr>
       </w:pPr>
-      <w:hyperlink w:anchor="_Toc422129128" w:history="1">
+      <w:hyperlink w:anchor="_Toc422232405" w:history="1">
         <w:r>
           <w:rPr>
             <w:rStyle w:val="Hyperlink"/>
             <w:noProof/>
           </w:rPr>
-          <w:t>2</w:t>
+          <w:t>1.1</w:t>
         </w:r>
         <w:r>
           <w:rPr>
@@ -629,7 +618,7 @@
             <w:rStyle w:val="Hyperlink"/>
             <w:noProof/>
           </w:rPr>
-          <w:t>Software Framework</w:t>
+          <w:t>Outline</w:t>
         </w:r>
         <w:r>
           <w:rPr>
@@ -650,7 +639,7 @@
             <w:noProof/>
             <w:webHidden/>
           </w:rPr>
-          <w:instrText xml:space="preserve"> PAGEREF _Toc422129128 \h </w:instrText>
+          <w:instrText xml:space="preserve"> PAGEREF _Toc422232405 \h </w:instrText>
         </w:r>
         <w:r>
           <w:rPr>
@@ -685,7 +674,7 @@
       <w:pPr>
         <w:pStyle w:val="TOC1"/>
         <w:tabs>
-          <w:tab w:val="left" w:pos="440"/>
+          <w:tab w:val="left" w:pos="480"/>
           <w:tab w:val="right" w:leader="dot" w:pos="9345"/>
         </w:tabs>
         <w:rPr>
@@ -696,13 +685,13 @@
           <w:lang w:val="de-DE" w:eastAsia="de-DE"/>
         </w:rPr>
       </w:pPr>
-      <w:hyperlink w:anchor="_Toc422129129" w:history="1">
+      <w:hyperlink w:anchor="_Toc422232406" w:history="1">
         <w:r>
           <w:rPr>
             <w:rStyle w:val="Hyperlink"/>
             <w:noProof/>
           </w:rPr>
-          <w:t>3</w:t>
+          <w:t>2</w:t>
         </w:r>
         <w:r>
           <w:rPr>
@@ -719,6 +708,96 @@
             <w:rStyle w:val="Hyperlink"/>
             <w:noProof/>
           </w:rPr>
+          <w:t>Software Framework</w:t>
+        </w:r>
+        <w:r>
+          <w:rPr>
+            <w:noProof/>
+            <w:webHidden/>
+          </w:rPr>
+          <w:tab/>
+        </w:r>
+        <w:r>
+          <w:rPr>
+            <w:noProof/>
+            <w:webHidden/>
+          </w:rPr>
+          <w:fldChar w:fldCharType="begin"/>
+        </w:r>
+        <w:r>
+          <w:rPr>
+            <w:noProof/>
+            <w:webHidden/>
+          </w:rPr>
+          <w:instrText xml:space="preserve"> PAGEREF _Toc422232406 \h </w:instrText>
+        </w:r>
+        <w:r>
+          <w:rPr>
+            <w:noProof/>
+            <w:webHidden/>
+          </w:rPr>
+        </w:r>
+        <w:r>
+          <w:rPr>
+            <w:noProof/>
+            <w:webHidden/>
+          </w:rPr>
+          <w:fldChar w:fldCharType="separate"/>
+        </w:r>
+        <w:r>
+          <w:rPr>
+            <w:noProof/>
+            <w:webHidden/>
+          </w:rPr>
+          <w:t>2</w:t>
+        </w:r>
+        <w:r>
+          <w:rPr>
+            <w:noProof/>
+            <w:webHidden/>
+          </w:rPr>
+          <w:fldChar w:fldCharType="end"/>
+        </w:r>
+      </w:hyperlink>
+    </w:p>
+    <w:p>
+      <w:pPr>
+        <w:pStyle w:val="TOC1"/>
+        <w:tabs>
+          <w:tab w:val="left" w:pos="480"/>
+          <w:tab w:val="right" w:leader="dot" w:pos="9345"/>
+        </w:tabs>
+        <w:rPr>
+          <w:rFonts w:asciiTheme="minorHAnsi" w:eastAsiaTheme="minorEastAsia" w:hAnsiTheme="minorHAnsi" w:cstheme="minorBidi"/>
+          <w:noProof/>
+          <w:sz w:val="22"/>
+          <w:szCs w:val="22"/>
+          <w:lang w:val="de-DE" w:eastAsia="de-DE"/>
+        </w:rPr>
+      </w:pPr>
+      <w:hyperlink w:anchor="_Toc422232407" w:history="1">
+        <w:r>
+          <w:rPr>
+            <w:rStyle w:val="Hyperlink"/>
+            <w:noProof/>
+          </w:rPr>
+          <w:t>3</w:t>
+        </w:r>
+        <w:r>
+          <w:rPr>
+            <w:rFonts w:asciiTheme="minorHAnsi" w:eastAsiaTheme="minorEastAsia" w:hAnsiTheme="minorHAnsi" w:cstheme="minorBidi"/>
+            <w:noProof/>
+            <w:sz w:val="22"/>
+            <w:szCs w:val="22"/>
+            <w:lang w:val="de-DE" w:eastAsia="de-DE"/>
+          </w:rPr>
+          <w:tab/>
+        </w:r>
+        <w:r>
+          <w:rPr>
+            <w:rStyle w:val="Hyperlink"/>
+            <w:noProof/>
+          </w:rPr>
           <w:t>Block-based Compression of Nucleotide Sequences</w:t>
         </w:r>
         <w:r>
@@ -740,7 +819,7 @@
             <w:noProof/>
             <w:webHidden/>
           </w:rPr>
-          <w:instrText xml:space="preserve"> PAGEREF _Toc422129129 \h </w:instrText>
+          <w:instrText xml:space="preserve"> PAGEREF _Toc422232407 \h </w:instrText>
         </w:r>
         <w:r>
           <w:rPr>
@@ -779,10 +858,14 @@
           <w:tab w:val="right" w:leader="dot" w:pos="9345"/>
         </w:tabs>
         <w:rPr>
+          <w:rFonts w:asciiTheme="minorHAnsi" w:eastAsiaTheme="minorEastAsia" w:hAnsiTheme="minorHAnsi" w:cstheme="minorBidi"/>
           <w:noProof/>
-        </w:rPr>
-      </w:pPr>
-      <w:hyperlink w:anchor="_Toc422129130" w:history="1">
+          <w:sz w:val="22"/>
+          <w:szCs w:val="22"/>
+          <w:lang w:val="de-DE" w:eastAsia="de-DE"/>
+        </w:rPr>
+      </w:pPr>
+      <w:hyperlink w:anchor="_Toc422232408" w:history="1">
         <w:r>
           <w:rPr>
             <w:rStyle w:val="Hyperlink"/>
@@ -792,7 +875,11 @@
         </w:r>
         <w:r>
           <w:rPr>
-            <w:noProof/>
+            <w:rFonts w:asciiTheme="minorHAnsi" w:eastAsiaTheme="minorEastAsia" w:hAnsiTheme="minorHAnsi" w:cstheme="minorBidi"/>
+            <w:noProof/>
+            <w:sz w:val="22"/>
+            <w:szCs w:val="22"/>
+            <w:lang w:val="de-DE" w:eastAsia="de-DE"/>
           </w:rPr>
           <w:tab/>
         </w:r>
@@ -822,7 +909,7 @@
             <w:noProof/>
             <w:webHidden/>
           </w:rPr>
-          <w:instrText xml:space="preserve"> PAGEREF _Toc422129130 \h </w:instrText>
+          <w:instrText xml:space="preserve"> PAGEREF _Toc422232408 \h </w:instrText>
         </w:r>
         <w:r>
           <w:rPr>
@@ -861,10 +948,14 @@
           <w:tab w:val="right" w:leader="dot" w:pos="9345"/>
         </w:tabs>
         <w:rPr>
+          <w:rFonts w:asciiTheme="minorHAnsi" w:eastAsiaTheme="minorEastAsia" w:hAnsiTheme="minorHAnsi" w:cstheme="minorBidi"/>
           <w:noProof/>
-        </w:rPr>
-      </w:pPr>
-      <w:hyperlink w:anchor="_Toc422129131" w:history="1">
+          <w:sz w:val="22"/>
+          <w:szCs w:val="22"/>
+          <w:lang w:val="de-DE" w:eastAsia="de-DE"/>
+        </w:rPr>
+      </w:pPr>
+      <w:hyperlink w:anchor="_Toc422232409" w:history="1">
         <w:r>
           <w:rPr>
             <w:rStyle w:val="Hyperlink"/>
@@ -874,7 +965,11 @@
         </w:r>
         <w:r>
           <w:rPr>
-            <w:noProof/>
+            <w:rFonts w:asciiTheme="minorHAnsi" w:eastAsiaTheme="minorEastAsia" w:hAnsiTheme="minorHAnsi" w:cstheme="minorBidi"/>
+            <w:noProof/>
+            <w:sz w:val="22"/>
+            <w:szCs w:val="22"/>
+            <w:lang w:val="de-DE" w:eastAsia="de-DE"/>
           </w:rPr>
           <w:tab/>
         </w:r>
@@ -904,7 +999,7 @@
             <w:noProof/>
             <w:webHidden/>
           </w:rPr>
-          <w:instrText xml:space="preserve"> PAGEREF _Toc422129131 \h </w:instrText>
+          <w:instrText xml:space="preserve"> PAGEREF _Toc422232409 \h </w:instrText>
         </w:r>
         <w:r>
           <w:rPr>
@@ -943,88 +1038,6 @@
           <w:tab w:val="right" w:leader="dot" w:pos="9345"/>
         </w:tabs>
         <w:rPr>
-          <w:noProof/>
-        </w:rPr>
-      </w:pPr>
-      <w:hyperlink w:anchor="_Toc422129132" w:history="1">
-        <w:r>
-          <w:rPr>
-            <w:rStyle w:val="Hyperlink"/>
-            <w:noProof/>
-          </w:rPr>
-          <w:t>3.3</w:t>
-        </w:r>
-        <w:r>
-          <w:rPr>
-            <w:noProof/>
-          </w:rPr>
-          <w:tab/>
-        </w:r>
-        <w:r>
-          <w:rPr>
-            <w:rStyle w:val="Hyperlink"/>
-            <w:noProof/>
-          </w:rPr>
-          <w:t>Results</w:t>
-        </w:r>
-        <w:r>
-          <w:rPr>
-            <w:noProof/>
-            <w:webHidden/>
-          </w:rPr>
-          <w:tab/>
-        </w:r>
-        <w:r>
-          <w:rPr>
-            <w:noProof/>
-            <w:webHidden/>
-          </w:rPr>
-          <w:fldChar w:fldCharType="begin"/>
-        </w:r>
-        <w:r>
-          <w:rPr>
-            <w:noProof/>
-            <w:webHidden/>
-          </w:rPr>
-          <w:instrText xml:space="preserve"> PAGEREF _Toc422129132 \h </w:instrText>
-        </w:r>
-        <w:r>
-          <w:rPr>
-            <w:noProof/>
-            <w:webHidden/>
-          </w:rPr>
-        </w:r>
-        <w:r>
-          <w:rPr>
-            <w:noProof/>
-            <w:webHidden/>
-          </w:rPr>
-          <w:fldChar w:fldCharType="separate"/>
-        </w:r>
-        <w:r>
-          <w:rPr>
-            <w:noProof/>
-            <w:webHidden/>
-          </w:rPr>
-          <w:t>4</w:t>
-        </w:r>
-        <w:r>
-          <w:rPr>
-            <w:noProof/>
-            <w:webHidden/>
-          </w:rPr>
-          <w:fldChar w:fldCharType="end"/>
-        </w:r>
-      </w:hyperlink>
-    </w:p>
-    <w:p>
-      <w:pPr>
-        <w:pStyle w:val="TOC1"/>
-        <w:tabs>
-          <w:tab w:val="left" w:pos="440"/>
-          <w:tab w:val="right" w:leader="dot" w:pos="9345"/>
-        </w:tabs>
-        <w:rPr>
           <w:rFonts w:asciiTheme="minorHAnsi" w:eastAsiaTheme="minorEastAsia" w:hAnsiTheme="minorHAnsi" w:cstheme="minorBidi"/>
           <w:noProof/>
           <w:sz w:val="22"/>
@@ -1032,13 +1045,13 @@
           <w:lang w:val="de-DE" w:eastAsia="de-DE"/>
         </w:rPr>
       </w:pPr>
-      <w:hyperlink w:anchor="_Toc422129133" w:history="1">
+      <w:hyperlink w:anchor="_Toc422232410" w:history="1">
         <w:r>
           <w:rPr>
             <w:rStyle w:val="Hyperlink"/>
             <w:noProof/>
           </w:rPr>
-          <w:t>4</w:t>
+          <w:t>3.3</w:t>
         </w:r>
         <w:r>
           <w:rPr>
@@ -1055,6 +1068,96 @@
             <w:rStyle w:val="Hyperlink"/>
             <w:noProof/>
           </w:rPr>
+          <w:t>Results</w:t>
+        </w:r>
+        <w:r>
+          <w:rPr>
+            <w:noProof/>
+            <w:webHidden/>
+          </w:rPr>
+          <w:tab/>
+        </w:r>
+        <w:r>
+          <w:rPr>
+            <w:noProof/>
+            <w:webHidden/>
+          </w:rPr>
+          <w:fldChar w:fldCharType="begin"/>
+        </w:r>
+        <w:r>
+          <w:rPr>
+            <w:noProof/>
+            <w:webHidden/>
+          </w:rPr>
+          <w:instrText xml:space="preserve"> PAGEREF _Toc422232410 \h </w:instrText>
+        </w:r>
+        <w:r>
+          <w:rPr>
+            <w:noProof/>
+            <w:webHidden/>
+          </w:rPr>
+        </w:r>
+        <w:r>
+          <w:rPr>
+            <w:noProof/>
+            <w:webHidden/>
+          </w:rPr>
+          <w:fldChar w:fldCharType="separate"/>
+        </w:r>
+        <w:r>
+          <w:rPr>
+            <w:noProof/>
+            <w:webHidden/>
+          </w:rPr>
+          <w:t>4</w:t>
+        </w:r>
+        <w:r>
+          <w:rPr>
+            <w:noProof/>
+            <w:webHidden/>
+          </w:rPr>
+          <w:fldChar w:fldCharType="end"/>
+        </w:r>
+      </w:hyperlink>
+    </w:p>
+    <w:p>
+      <w:pPr>
+        <w:pStyle w:val="TOC1"/>
+        <w:tabs>
+          <w:tab w:val="left" w:pos="480"/>
+          <w:tab w:val="right" w:leader="dot" w:pos="9345"/>
+        </w:tabs>
+        <w:rPr>
+          <w:rFonts w:asciiTheme="minorHAnsi" w:eastAsiaTheme="minorEastAsia" w:hAnsiTheme="minorHAnsi" w:cstheme="minorBidi"/>
+          <w:noProof/>
+          <w:sz w:val="22"/>
+          <w:szCs w:val="22"/>
+          <w:lang w:val="de-DE" w:eastAsia="de-DE"/>
+        </w:rPr>
+      </w:pPr>
+      <w:hyperlink w:anchor="_Toc422232411" w:history="1">
+        <w:r>
+          <w:rPr>
+            <w:rStyle w:val="Hyperlink"/>
+            <w:noProof/>
+          </w:rPr>
+          <w:t>4</w:t>
+        </w:r>
+        <w:r>
+          <w:rPr>
+            <w:rFonts w:asciiTheme="minorHAnsi" w:eastAsiaTheme="minorEastAsia" w:hAnsiTheme="minorHAnsi" w:cstheme="minorBidi"/>
+            <w:noProof/>
+            <w:sz w:val="22"/>
+            <w:szCs w:val="22"/>
+            <w:lang w:val="de-DE" w:eastAsia="de-DE"/>
+          </w:rPr>
+          <w:tab/>
+        </w:r>
+        <w:r>
+          <w:rPr>
+            <w:rStyle w:val="Hyperlink"/>
+            <w:noProof/>
+          </w:rPr>
           <w:t>Predictive Coding of Quality Scores</w:t>
         </w:r>
         <w:r>
@@ -1076,7 +1179,7 @@
             <w:noProof/>
             <w:webHidden/>
           </w:rPr>
-          <w:instrText xml:space="preserve"> PAGEREF _Toc422129133 \h </w:instrText>
+          <w:instrText xml:space="preserve"> PAGEREF _Toc422232411 \h </w:instrText>
         </w:r>
         <w:r>
           <w:rPr>
@@ -1115,10 +1218,14 @@
           <w:tab w:val="right" w:leader="dot" w:pos="9345"/>
         </w:tabs>
         <w:rPr>
+          <w:rFonts w:asciiTheme="minorHAnsi" w:eastAsiaTheme="minorEastAsia" w:hAnsiTheme="minorHAnsi" w:cstheme="minorBidi"/>
           <w:noProof/>
-        </w:rPr>
-      </w:pPr>
-      <w:hyperlink w:anchor="_Toc422129134" w:history="1">
+          <w:sz w:val="22"/>
+          <w:szCs w:val="22"/>
+          <w:lang w:val="de-DE" w:eastAsia="de-DE"/>
+        </w:rPr>
+      </w:pPr>
+      <w:hyperlink w:anchor="_Toc422232412" w:history="1">
         <w:r>
           <w:rPr>
             <w:rStyle w:val="Hyperlink"/>
@@ -1128,7 +1235,11 @@
         </w:r>
         <w:r>
           <w:rPr>
-            <w:noProof/>
+            <w:rFonts w:asciiTheme="minorHAnsi" w:eastAsiaTheme="minorEastAsia" w:hAnsiTheme="minorHAnsi" w:cstheme="minorBidi"/>
+            <w:noProof/>
+            <w:sz w:val="22"/>
+            <w:szCs w:val="22"/>
+            <w:lang w:val="de-DE" w:eastAsia="de-DE"/>
           </w:rPr>
           <w:tab/>
         </w:r>
@@ -1158,7 +1269,7 @@
             <w:noProof/>
             <w:webHidden/>
           </w:rPr>
-          <w:instrText xml:space="preserve"> PAGEREF _Toc422129134 \h </w:instrText>
+          <w:instrText xml:space="preserve"> PAGEREF _Toc422232412 \h </w:instrText>
         </w:r>
         <w:r>
           <w:rPr>
@@ -1197,10 +1308,14 @@
           <w:tab w:val="right" w:leader="dot" w:pos="9345"/>
         </w:tabs>
         <w:rPr>
+          <w:rFonts w:asciiTheme="minorHAnsi" w:eastAsiaTheme="minorEastAsia" w:hAnsiTheme="minorHAnsi" w:cstheme="minorBidi"/>
           <w:noProof/>
-        </w:rPr>
-      </w:pPr>
-      <w:hyperlink w:anchor="_Toc422129135" w:history="1">
+          <w:sz w:val="22"/>
+          <w:szCs w:val="22"/>
+          <w:lang w:val="de-DE" w:eastAsia="de-DE"/>
+        </w:rPr>
+      </w:pPr>
+      <w:hyperlink w:anchor="_Toc422232413" w:history="1">
         <w:r>
           <w:rPr>
             <w:rStyle w:val="Hyperlink"/>
@@ -1210,7 +1325,11 @@
         </w:r>
         <w:r>
           <w:rPr>
-            <w:noProof/>
+            <w:rFonts w:asciiTheme="minorHAnsi" w:eastAsiaTheme="minorEastAsia" w:hAnsiTheme="minorHAnsi" w:cstheme="minorBidi"/>
+            <w:noProof/>
+            <w:sz w:val="22"/>
+            <w:szCs w:val="22"/>
+            <w:lang w:val="de-DE" w:eastAsia="de-DE"/>
           </w:rPr>
           <w:tab/>
         </w:r>
@@ -1240,7 +1359,7 @@
             <w:noProof/>
             <w:webHidden/>
           </w:rPr>
-          <w:instrText xml:space="preserve"> PAGEREF _Toc422129135 \h </w:instrText>
+          <w:instrText xml:space="preserve"> PAGEREF _Toc422232413 \h </w:instrText>
         </w:r>
         <w:r>
           <w:rPr>
@@ -1279,10 +1398,14 @@
           <w:tab w:val="right" w:leader="dot" w:pos="9345"/>
         </w:tabs>
         <w:rPr>
+          <w:rFonts w:asciiTheme="minorHAnsi" w:eastAsiaTheme="minorEastAsia" w:hAnsiTheme="minorHAnsi" w:cstheme="minorBidi"/>
           <w:noProof/>
-        </w:rPr>
-      </w:pPr>
-      <w:hyperlink w:anchor="_Toc422129136" w:history="1">
+          <w:sz w:val="22"/>
+          <w:szCs w:val="22"/>
+          <w:lang w:val="de-DE" w:eastAsia="de-DE"/>
+        </w:rPr>
+      </w:pPr>
+      <w:hyperlink w:anchor="_Toc422232414" w:history="1">
         <w:r>
           <w:rPr>
             <w:rStyle w:val="Hyperlink"/>
@@ -1292,7 +1415,11 @@
         </w:r>
         <w:r>
           <w:rPr>
-            <w:noProof/>
+            <w:rFonts w:asciiTheme="minorHAnsi" w:eastAsiaTheme="minorEastAsia" w:hAnsiTheme="minorHAnsi" w:cstheme="minorBidi"/>
+            <w:noProof/>
+            <w:sz w:val="22"/>
+            <w:szCs w:val="22"/>
+            <w:lang w:val="de-DE" w:eastAsia="de-DE"/>
           </w:rPr>
           <w:tab/>
         </w:r>
@@ -1322,7 +1449,7 @@
             <w:noProof/>
             <w:webHidden/>
           </w:rPr>
-          <w:instrText xml:space="preserve"> PAGEREF _Toc422129136 \h </w:instrText>
+          <w:instrText xml:space="preserve"> PAGEREF _Toc422232414 \h </w:instrText>
         </w:r>
         <w:r>
           <w:rPr>
@@ -1342,7 +1469,7 @@
             <w:noProof/>
             <w:webHidden/>
           </w:rPr>
-          <w:t>5</w:t>
+          <w:t>6</w:t>
         </w:r>
         <w:r>
           <w:rPr>
@@ -1361,10 +1488,14 @@
           <w:tab w:val="right" w:leader="dot" w:pos="9345"/>
         </w:tabs>
         <w:rPr>
+          <w:rFonts w:asciiTheme="minorHAnsi" w:eastAsiaTheme="minorEastAsia" w:hAnsiTheme="minorHAnsi" w:cstheme="minorBidi"/>
           <w:noProof/>
-        </w:rPr>
-      </w:pPr>
-      <w:hyperlink w:anchor="_Toc422129137" w:history="1">
+          <w:sz w:val="22"/>
+          <w:szCs w:val="22"/>
+          <w:lang w:val="de-DE" w:eastAsia="de-DE"/>
+        </w:rPr>
+      </w:pPr>
+      <w:hyperlink w:anchor="_Toc422232415" w:history="1">
         <w:r>
           <w:rPr>
             <w:rStyle w:val="Hyperlink"/>
@@ -1374,7 +1505,11 @@
         </w:r>
         <w:r>
           <w:rPr>
-            <w:noProof/>
+            <w:rFonts w:asciiTheme="minorHAnsi" w:eastAsiaTheme="minorEastAsia" w:hAnsiTheme="minorHAnsi" w:cstheme="minorBidi"/>
+            <w:noProof/>
+            <w:sz w:val="22"/>
+            <w:szCs w:val="22"/>
+            <w:lang w:val="de-DE" w:eastAsia="de-DE"/>
           </w:rPr>
           <w:tab/>
         </w:r>
@@ -1404,7 +1539,7 @@
             <w:noProof/>
             <w:webHidden/>
           </w:rPr>
-          <w:instrText xml:space="preserve"> PAGEREF _Toc422129137 \h </w:instrText>
+          <w:instrText xml:space="preserve"> PAGEREF _Toc422232415 \h </w:instrText>
         </w:r>
         <w:r>
           <w:rPr>
@@ -1424,7 +1559,7 @@
             <w:noProof/>
             <w:webHidden/>
           </w:rPr>
-          <w:t>6</w:t>
+          <w:t>7</w:t>
         </w:r>
         <w:r>
           <w:rPr>
@@ -1443,10 +1578,14 @@
           <w:tab w:val="right" w:leader="dot" w:pos="9345"/>
         </w:tabs>
         <w:rPr>
+          <w:rFonts w:asciiTheme="minorHAnsi" w:eastAsiaTheme="minorEastAsia" w:hAnsiTheme="minorHAnsi" w:cstheme="minorBidi"/>
           <w:noProof/>
-        </w:rPr>
-      </w:pPr>
-      <w:hyperlink w:anchor="_Toc422129138" w:history="1">
+          <w:sz w:val="22"/>
+          <w:szCs w:val="22"/>
+          <w:lang w:val="de-DE" w:eastAsia="de-DE"/>
+        </w:rPr>
+      </w:pPr>
+      <w:hyperlink w:anchor="_Toc422232416" w:history="1">
         <w:r>
           <w:rPr>
             <w:rStyle w:val="Hyperlink"/>
@@ -1456,7 +1595,11 @@
         </w:r>
         <w:r>
           <w:rPr>
-            <w:noProof/>
+            <w:rFonts w:asciiTheme="minorHAnsi" w:eastAsiaTheme="minorEastAsia" w:hAnsiTheme="minorHAnsi" w:cstheme="minorBidi"/>
+            <w:noProof/>
+            <w:sz w:val="22"/>
+            <w:szCs w:val="22"/>
+            <w:lang w:val="de-DE" w:eastAsia="de-DE"/>
           </w:rPr>
           <w:tab/>
         </w:r>
@@ -1486,7 +1629,7 @@
             <w:noProof/>
             <w:webHidden/>
           </w:rPr>
-          <w:instrText xml:space="preserve"> PAGEREF _Toc422129138 \h </w:instrText>
+          <w:instrText xml:space="preserve"> PAGEREF _Toc422232416 \h </w:instrText>
         </w:r>
         <w:r>
           <w:rPr>
@@ -1506,7 +1649,7 @@
             <w:noProof/>
             <w:webHidden/>
           </w:rPr>
-          <w:t>6</w:t>
+          <w:t>7</w:t>
         </w:r>
         <w:r>
           <w:rPr>
@@ -1525,10 +1668,14 @@
           <w:tab w:val="right" w:leader="dot" w:pos="9345"/>
         </w:tabs>
         <w:rPr>
+          <w:rFonts w:asciiTheme="minorHAnsi" w:eastAsiaTheme="minorEastAsia" w:hAnsiTheme="minorHAnsi" w:cstheme="minorBidi"/>
           <w:noProof/>
-        </w:rPr>
-      </w:pPr>
-      <w:hyperlink w:anchor="_Toc422129139" w:history="1">
+          <w:sz w:val="22"/>
+          <w:szCs w:val="22"/>
+          <w:lang w:val="de-DE" w:eastAsia="de-DE"/>
+        </w:rPr>
+      </w:pPr>
+      <w:hyperlink w:anchor="_Toc422232417" w:history="1">
         <w:r>
           <w:rPr>
             <w:rStyle w:val="Hyperlink"/>
@@ -1538,7 +1685,11 @@
         </w:r>
         <w:r>
           <w:rPr>
-            <w:noProof/>
+            <w:rFonts w:asciiTheme="minorHAnsi" w:eastAsiaTheme="minorEastAsia" w:hAnsiTheme="minorHAnsi" w:cstheme="minorBidi"/>
+            <w:noProof/>
+            <w:sz w:val="22"/>
+            <w:szCs w:val="22"/>
+            <w:lang w:val="de-DE" w:eastAsia="de-DE"/>
           </w:rPr>
           <w:tab/>
         </w:r>
@@ -1568,7 +1719,7 @@
             <w:noProof/>
             <w:webHidden/>
           </w:rPr>
-          <w:instrText xml:space="preserve"> PAGEREF _Toc422129139 \h </w:instrText>
+          <w:instrText xml:space="preserve"> PAGEREF _Toc422232417 \h </w:instrText>
         </w:r>
         <w:r>
           <w:rPr>
@@ -1588,7 +1739,7 @@
             <w:noProof/>
             <w:webHidden/>
           </w:rPr>
-          <w:t>6</w:t>
+          <w:t>7</w:t>
         </w:r>
         <w:r>
           <w:rPr>
@@ -1607,10 +1758,14 @@
           <w:tab w:val="right" w:leader="dot" w:pos="9345"/>
         </w:tabs>
         <w:rPr>
+          <w:rFonts w:asciiTheme="minorHAnsi" w:eastAsiaTheme="minorEastAsia" w:hAnsiTheme="minorHAnsi" w:cstheme="minorBidi"/>
           <w:noProof/>
-        </w:rPr>
-      </w:pPr>
-      <w:hyperlink w:anchor="_Toc422129140" w:history="1">
+          <w:sz w:val="22"/>
+          <w:szCs w:val="22"/>
+          <w:lang w:val="de-DE" w:eastAsia="de-DE"/>
+        </w:rPr>
+      </w:pPr>
+      <w:hyperlink w:anchor="_Toc422232418" w:history="1">
         <w:r>
           <w:rPr>
             <w:rStyle w:val="Hyperlink"/>
@@ -1620,7 +1775,11 @@
         </w:r>
         <w:r>
           <w:rPr>
-            <w:noProof/>
+            <w:rFonts w:asciiTheme="minorHAnsi" w:eastAsiaTheme="minorEastAsia" w:hAnsiTheme="minorHAnsi" w:cstheme="minorBidi"/>
+            <w:noProof/>
+            <w:sz w:val="22"/>
+            <w:szCs w:val="22"/>
+            <w:lang w:val="de-DE" w:eastAsia="de-DE"/>
           </w:rPr>
           <w:tab/>
         </w:r>
@@ -1650,7 +1809,7 @@
             <w:noProof/>
             <w:webHidden/>
           </w:rPr>
-          <w:instrText xml:space="preserve"> PAGEREF _Toc422129140 \h </w:instrText>
+          <w:instrText xml:space="preserve"> PAGEREF _Toc422232418 \h </w:instrText>
         </w:r>
         <w:r>
           <w:rPr>
@@ -1670,7 +1829,7 @@
             <w:noProof/>
             <w:webHidden/>
           </w:rPr>
-          <w:t>6</w:t>
+          <w:t>7</w:t>
         </w:r>
         <w:r>
           <w:rPr>
@@ -1689,10 +1848,14 @@
           <w:tab w:val="right" w:leader="dot" w:pos="9345"/>
         </w:tabs>
         <w:rPr>
+          <w:rFonts w:asciiTheme="minorHAnsi" w:eastAsiaTheme="minorEastAsia" w:hAnsiTheme="minorHAnsi" w:cstheme="minorBidi"/>
           <w:noProof/>
-        </w:rPr>
-      </w:pPr>
-      <w:hyperlink w:anchor="_Toc422129141" w:history="1">
+          <w:sz w:val="22"/>
+          <w:szCs w:val="22"/>
+          <w:lang w:val="de-DE" w:eastAsia="de-DE"/>
+        </w:rPr>
+      </w:pPr>
+      <w:hyperlink w:anchor="_Toc422232419" w:history="1">
         <w:r>
           <w:rPr>
             <w:rStyle w:val="Hyperlink"/>
@@ -1702,7 +1865,11 @@
         </w:r>
         <w:r>
           <w:rPr>
-            <w:noProof/>
+            <w:rFonts w:asciiTheme="minorHAnsi" w:eastAsiaTheme="minorEastAsia" w:hAnsiTheme="minorHAnsi" w:cstheme="minorBidi"/>
+            <w:noProof/>
+            <w:sz w:val="22"/>
+            <w:szCs w:val="22"/>
+            <w:lang w:val="de-DE" w:eastAsia="de-DE"/>
           </w:rPr>
           <w:tab/>
         </w:r>
@@ -1732,7 +1899,7 @@
             <w:noProof/>
             <w:webHidden/>
           </w:rPr>
-          <w:instrText xml:space="preserve"> PAGEREF _Toc422129141 \h </w:instrText>
+          <w:instrText xml:space="preserve"> PAGEREF _Toc422232419 \h </w:instrText>
         </w:r>
         <w:r>
           <w:rPr>
@@ -1752,7 +1919,7 @@
             <w:noProof/>
             <w:webHidden/>
           </w:rPr>
-          <w:t>6</w:t>
+          <w:t>7</w:t>
         </w:r>
         <w:r>
           <w:rPr>
@@ -1778,7 +1945,7 @@
           <w:lang w:val="de-DE" w:eastAsia="de-DE"/>
         </w:rPr>
       </w:pPr>
-      <w:hyperlink w:anchor="_Toc422129142" w:history="1">
+      <w:hyperlink w:anchor="_Toc422232420" w:history="1">
         <w:r>
           <w:rPr>
             <w:rStyle w:val="Hyperlink"/>
@@ -1822,7 +1989,7 @@
             <w:noProof/>
             <w:webHidden/>
           </w:rPr>
-          <w:instrText xml:space="preserve"> PAGEREF _Toc422129142 \h </w:instrText>
+          <w:instrText xml:space="preserve"> PAGEREF _Toc422232420 \h </w:instrText>
         </w:r>
         <w:r>
           <w:rPr>
@@ -1842,7 +2009,7 @@
             <w:noProof/>
             <w:webHidden/>
           </w:rPr>
-          <w:t>7</w:t>
+          <w:t>8</w:t>
         </w:r>
         <w:r>
           <w:rPr>
@@ -1868,7 +2035,7 @@
           <w:lang w:val="de-DE" w:eastAsia="de-DE"/>
         </w:rPr>
       </w:pPr>
-      <w:hyperlink w:anchor="_Toc422129143" w:history="1">
+      <w:hyperlink w:anchor="_Toc422232421" w:history="1">
         <w:r>
           <w:rPr>
             <w:rStyle w:val="Hyperlink"/>
@@ -1912,7 +2079,7 @@
             <w:noProof/>
             <w:webHidden/>
           </w:rPr>
-          <w:instrText xml:space="preserve"> PAGEREF _Toc422129143 \h </w:instrText>
+          <w:instrText xml:space="preserve"> PAGEREF _Toc422232421 \h </w:instrText>
         </w:r>
         <w:r>
           <w:rPr>
@@ -1932,7 +2099,7 @@
             <w:noProof/>
             <w:webHidden/>
           </w:rPr>
-          <w:t>7</w:t>
+          <w:t>8</w:t>
         </w:r>
         <w:r>
           <w:rPr>
@@ -1957,11 +2124,11 @@
       <w:pPr>
         <w:pStyle w:val="Heading1"/>
       </w:pPr>
-      <w:bookmarkStart w:id="1" w:name="_Toc422129126"/>
+      <w:bookmarkStart w:id="0" w:name="_Toc422232404"/>
       <w:r>
         <w:t>Introduction</w:t>
       </w:r>
-      <w:bookmarkEnd w:id="1"/>
+      <w:bookmarkEnd w:id="0"/>
     </w:p>
     <w:p>
       <w:pPr>
@@ -2089,11 +2256,11 @@
       <w:pPr>
         <w:pStyle w:val="Heading2"/>
       </w:pPr>
-      <w:bookmarkStart w:id="2" w:name="_Toc422129127"/>
+      <w:bookmarkStart w:id="1" w:name="_Toc422232405"/>
       <w:r>
         <w:t>Outline</w:t>
       </w:r>
-      <w:bookmarkEnd w:id="2"/>
+      <w:bookmarkEnd w:id="1"/>
     </w:p>
     <w:p>
       <w:pPr>
@@ -2141,11 +2308,11 @@
       <w:pPr>
         <w:pStyle w:val="Heading1"/>
       </w:pPr>
-      <w:bookmarkStart w:id="3" w:name="_Toc422129128"/>
+      <w:bookmarkStart w:id="2" w:name="_Toc422232406"/>
       <w:r>
         <w:t>Software Framework</w:t>
       </w:r>
-      <w:bookmarkEnd w:id="3"/>
+      <w:bookmarkEnd w:id="2"/>
     </w:p>
     <w:p>
       <w:pPr>
@@ -2235,22 +2402,22 @@
       <w:pPr>
         <w:pStyle w:val="Heading1"/>
       </w:pPr>
-      <w:bookmarkStart w:id="4" w:name="_Toc422129129"/>
+      <w:bookmarkStart w:id="3" w:name="_Toc422232407"/>
       <w:r>
         <w:lastRenderedPageBreak/>
         <w:t>Block-based Compression of Nucleotide Sequences</w:t>
       </w:r>
+      <w:bookmarkEnd w:id="3"/>
+    </w:p>
+    <w:p>
+      <w:pPr>
+        <w:pStyle w:val="Heading2"/>
+      </w:pPr>
+      <w:bookmarkStart w:id="4" w:name="_Toc422232408"/>
+      <w:r>
+        <w:t>Prior Work</w:t>
+      </w:r>
       <w:bookmarkEnd w:id="4"/>
-    </w:p>
-    <w:p>
-      <w:pPr>
-        <w:pStyle w:val="Heading2"/>
-      </w:pPr>
-      <w:bookmarkStart w:id="5" w:name="_Toc422129130"/>
-      <w:r>
-        <w:t>Prior Work</w:t>
-      </w:r>
-      <w:bookmarkEnd w:id="5"/>
     </w:p>
     <w:p>
       <w:pPr>
@@ -2382,11 +2549,11 @@
       <w:pPr>
         <w:pStyle w:val="Heading2"/>
       </w:pPr>
-      <w:bookmarkStart w:id="6" w:name="_Toc422129131"/>
+      <w:bookmarkStart w:id="5" w:name="_Toc422232409"/>
       <w:r>
         <w:t>Proposed Compression Mechanism</w:t>
       </w:r>
-      <w:bookmarkEnd w:id="6"/>
+      <w:bookmarkEnd w:id="5"/>
     </w:p>
     <w:p>
       <w:pPr>
@@ -3069,11 +3236,11 @@
       <w:pPr>
         <w:pStyle w:val="Heading2"/>
       </w:pPr>
-      <w:bookmarkStart w:id="7" w:name="_Toc422129132"/>
+      <w:bookmarkStart w:id="6" w:name="_Toc422232410"/>
       <w:r>
         <w:t>Results</w:t>
       </w:r>
-      <w:bookmarkEnd w:id="7"/>
+      <w:bookmarkEnd w:id="6"/>
     </w:p>
     <w:p>
       <w:pPr>
@@ -3539,21 +3706,21 @@
       <w:pPr>
         <w:pStyle w:val="Heading1"/>
       </w:pPr>
-      <w:bookmarkStart w:id="8" w:name="_Toc422129133"/>
+      <w:bookmarkStart w:id="7" w:name="_Toc422232411"/>
       <w:r>
         <w:t>Predictive Coding of Quality Scores</w:t>
       </w:r>
+      <w:bookmarkEnd w:id="7"/>
+    </w:p>
+    <w:p>
+      <w:pPr>
+        <w:pStyle w:val="Heading2"/>
+      </w:pPr>
+      <w:bookmarkStart w:id="8" w:name="_Toc422232412"/>
+      <w:r>
+        <w:t>Prior Work</w:t>
+      </w:r>
       <w:bookmarkEnd w:id="8"/>
-    </w:p>
-    <w:p>
-      <w:pPr>
-        <w:pStyle w:val="Heading2"/>
-      </w:pPr>
-      <w:bookmarkStart w:id="9" w:name="_Toc422129134"/>
-      <w:r>
-        <w:t>Prior Work</w:t>
-      </w:r>
-      <w:bookmarkEnd w:id="9"/>
     </w:p>
     <w:p>
       <w:pPr>
@@ -3850,11 +4017,11 @@
       <w:pPr>
         <w:pStyle w:val="Heading2"/>
       </w:pPr>
-      <w:bookmarkStart w:id="10" w:name="_Toc422129135"/>
+      <w:bookmarkStart w:id="9" w:name="_Toc422232413"/>
       <w:r>
         <w:t>Observations</w:t>
       </w:r>
-      <w:bookmarkEnd w:id="10"/>
+      <w:bookmarkEnd w:id="9"/>
     </w:p>
     <w:p>
       <w:pPr>
@@ -4179,11 +4346,11 @@
       <w:pPr>
         <w:pStyle w:val="Heading2"/>
       </w:pPr>
-      <w:bookmarkStart w:id="11" w:name="_Toc422129136"/>
+      <w:bookmarkStart w:id="10" w:name="_Toc422232414"/>
       <w:r>
         <w:t>Modeling the Source with a Markov Chain</w:t>
       </w:r>
-      <w:bookmarkEnd w:id="11"/>
+      <w:bookmarkEnd w:id="10"/>
     </w:p>
     <w:p>
       <w:pPr>
@@ -4723,12 +4890,12 @@
       <w:pPr>
         <w:pStyle w:val="Heading3"/>
       </w:pPr>
-      <w:bookmarkStart w:id="12" w:name="_Toc422129137"/>
+      <w:bookmarkStart w:id="11" w:name="_Toc422232415"/>
       <w:r>
         <w:lastRenderedPageBreak/>
         <w:t>Drawbacks and Recommendations</w:t>
       </w:r>
-      <w:bookmarkEnd w:id="12"/>
+      <w:bookmarkEnd w:id="11"/>
     </w:p>
     <w:p>
       <w:pPr>
@@ -4811,21 +4978,21 @@
       <w:pPr>
         <w:pStyle w:val="Heading2"/>
       </w:pPr>
-      <w:bookmarkStart w:id="13" w:name="_Toc422129138"/>
+      <w:bookmarkStart w:id="12" w:name="_Toc422232416"/>
       <w:r>
         <w:t>Proposed Compression Schemes</w:t>
       </w:r>
+      <w:bookmarkEnd w:id="12"/>
+    </w:p>
+    <w:p>
+      <w:pPr>
+        <w:pStyle w:val="Heading3"/>
+      </w:pPr>
+      <w:bookmarkStart w:id="13" w:name="_Toc422232417"/>
+      <w:r>
+        <w:t>Dictionary-based Substring Matching Approach</w:t>
+      </w:r>
       <w:bookmarkEnd w:id="13"/>
-    </w:p>
-    <w:p>
-      <w:pPr>
-        <w:pStyle w:val="Heading3"/>
-      </w:pPr>
-      <w:bookmarkStart w:id="14" w:name="_Toc422129139"/>
-      <w:r>
-        <w:t>Dictionary-based Substring Matching Approach</w:t>
-      </w:r>
-      <w:bookmarkEnd w:id="14"/>
     </w:p>
     <w:p>
       <w:pPr>
@@ -5044,6 +5211,13 @@
               </w:rPr>
               <m:t>i,j-N</m:t>
             </m:r>
+            <m:r>
+              <w:rPr>
+                <w:rFonts w:ascii="Cambria Math" w:hAnsi="Cambria Math"/>
+                <w:lang w:val="en-US"/>
+              </w:rPr>
+              <m:t>-1</m:t>
+            </m:r>
           </m:sub>
         </m:sSub>
         <m:r>
@@ -5178,7 +5352,7 @@
                 <w:rFonts w:ascii="Cambria Math" w:hAnsi="Cambria Math"/>
                 <w:lang w:val="en-US"/>
               </w:rPr>
-              <m:t>λ,γ+N-1</m:t>
+              <m:t>λ,γ+N</m:t>
             </m:r>
           </m:sub>
         </m:sSub>
@@ -5228,7 +5402,14 @@
                 <w:rFonts w:ascii="Cambria Math" w:hAnsi="Cambria Math"/>
                 <w:lang w:val="en-US"/>
               </w:rPr>
-              <m:t>λ,γ+n</m:t>
+              <m:t>λ,γ+</m:t>
+            </m:r>
+            <m:r>
+              <w:rPr>
+                <w:rFonts w:ascii="Cambria Math" w:hAnsi="Cambria Math"/>
+                <w:lang w:val="en-US"/>
+              </w:rPr>
+              <m:t>N+1</m:t>
             </m:r>
           </m:sub>
         </m:sSub>
@@ -5424,7 +5605,19 @@
         <w:rPr>
           <w:lang w:val="en-US"/>
         </w:rPr>
-        <w:t xml:space="preserve">calculated as a mean or median from </w:t>
+        <w:t xml:space="preserve">calculated as a </w:t>
+      </w:r>
+      <w:r>
+        <w:rPr>
+          <w:lang w:val="en-US"/>
+        </w:rPr>
+        <w:t xml:space="preserve">e.g. </w:t>
+      </w:r>
+      <w:r>
+        <w:rPr>
+          <w:lang w:val="en-US"/>
+        </w:rPr>
+        <w:t xml:space="preserve">mean or median from </w:t>
       </w:r>
       <w:r>
         <w:rPr>
@@ -5493,152 +5686,16 @@
         <w:rPr>
           <w:lang w:val="en-US"/>
         </w:rPr>
-        <w:t>, which might be weighted by their prediction error</w:t>
-      </w:r>
-      <w:r>
-        <w:rPr>
-          <w:lang w:val="en-US"/>
-        </w:rPr>
-        <w:t xml:space="preserve"> </w:t>
-      </w:r>
-      <m:oMath>
-        <m:d>
-          <m:dPr>
-            <m:begChr m:val="|"/>
-            <m:endChr m:val="|"/>
-            <m:ctrlPr>
-              <w:rPr>
-                <w:rFonts w:ascii="Cambria Math" w:hAnsi="Cambria Math"/>
-                <w:i/>
-                <w:lang w:val="en-US"/>
-              </w:rPr>
-            </m:ctrlPr>
-          </m:dPr>
-          <m:e>
-            <m:sSubSup>
-              <m:sSubSupPr>
-                <m:ctrlPr>
-                  <w:rPr>
-                    <w:rFonts w:ascii="Cambria Math" w:hAnsi="Cambria Math"/>
-                    <w:i/>
-                    <w:lang w:val="en-US"/>
-                  </w:rPr>
-                </m:ctrlPr>
-              </m:sSubSupPr>
-              <m:e>
-                <m:r>
-                  <w:rPr>
-                    <w:rFonts w:ascii="Cambria Math" w:hAnsi="Cambria Math"/>
-                    <w:lang w:val="en-US"/>
-                  </w:rPr>
-                  <m:t>q</m:t>
-                </m:r>
-              </m:e>
-              <m:sub>
-                <m:r>
-                  <w:rPr>
-                    <w:rFonts w:ascii="Cambria Math" w:hAnsi="Cambria Math"/>
-                    <w:lang w:val="en-US"/>
-                  </w:rPr>
-                  <m:t>i,j</m:t>
-                </m:r>
-              </m:sub>
-              <m:sup>
-                <m:d>
-                  <m:dPr>
-                    <m:ctrlPr>
-                      <w:rPr>
-                        <w:rFonts w:ascii="Cambria Math" w:hAnsi="Cambria Math"/>
-                        <w:i/>
-                        <w:lang w:val="en-US"/>
-                      </w:rPr>
-                    </m:ctrlPr>
-                  </m:dPr>
-                  <m:e>
-                    <m:r>
-                      <w:rPr>
-                        <w:rFonts w:ascii="Cambria Math" w:hAnsi="Cambria Math"/>
-                        <w:lang w:val="en-US"/>
-                      </w:rPr>
-                      <m:t>m</m:t>
-                    </m:r>
-                  </m:e>
-                </m:d>
-              </m:sup>
-            </m:sSubSup>
-            <m:r>
-              <w:rPr>
-                <w:rFonts w:ascii="Cambria Math" w:hAnsi="Cambria Math"/>
-                <w:lang w:val="en-US"/>
-              </w:rPr>
-              <m:t>-</m:t>
-            </m:r>
-            <m:sSubSup>
-              <m:sSubSupPr>
-                <m:ctrlPr>
-                  <w:rPr>
-                    <w:rFonts w:ascii="Cambria Math" w:hAnsi="Cambria Math"/>
-                    <w:i/>
-                    <w:lang w:val="en-US"/>
-                  </w:rPr>
-                </m:ctrlPr>
-              </m:sSubSupPr>
-              <m:e>
-                <m:r>
-                  <w:rPr>
-                    <w:rFonts w:ascii="Cambria Math" w:hAnsi="Cambria Math"/>
-                    <w:lang w:val="en-US"/>
-                  </w:rPr>
-                  <m:t>q</m:t>
-                </m:r>
-              </m:e>
-              <m:sub>
-                <m:r>
-                  <w:rPr>
-                    <w:rFonts w:ascii="Cambria Math" w:hAnsi="Cambria Math"/>
-                    <w:lang w:val="en-US"/>
-                  </w:rPr>
-                  <m:t>i,j</m:t>
-                </m:r>
-              </m:sub>
-              <m:sup>
-                <m:d>
-                  <m:dPr>
-                    <m:ctrlPr>
-                      <w:rPr>
-                        <w:rFonts w:ascii="Cambria Math" w:hAnsi="Cambria Math"/>
-                        <w:i/>
-                        <w:lang w:val="en-US"/>
-                      </w:rPr>
-                    </m:ctrlPr>
-                  </m:dPr>
-                  <m:e>
-                    <m:r>
-                      <w:rPr>
-                        <w:rFonts w:ascii="Cambria Math" w:hAnsi="Cambria Math"/>
-                        <w:lang w:val="en-US"/>
-                      </w:rPr>
-                      <m:t>p,m</m:t>
-                    </m:r>
-                  </m:e>
-                </m:d>
-              </m:sup>
-            </m:sSubSup>
-          </m:e>
-        </m:d>
-      </m:oMath>
-      <w:r>
-        <w:rPr>
-          <w:lang w:val="en-US"/>
-        </w:rPr>
-        <w:t>, whereas any suitable norm might be applied.</w:t>
-      </w:r>
+        <w:t>.</w:t>
+      </w:r>
+      <w:bookmarkStart w:id="14" w:name="_GoBack"/>
+      <w:bookmarkEnd w:id="14"/>
     </w:p>
     <w:p>
       <w:pPr>
         <w:pStyle w:val="Heading2"/>
       </w:pPr>
-      <w:bookmarkStart w:id="15" w:name="_Toc422129140"/>
+      <w:bookmarkStart w:id="15" w:name="_Toc422232418"/>
       <w:r>
         <w:t>Entropy Coding of Prediction Errors</w:t>
       </w:r>
@@ -5676,7 +5733,7 @@
       <w:pPr>
         <w:pStyle w:val="Heading2"/>
       </w:pPr>
-      <w:bookmarkStart w:id="16" w:name="_Toc422129141"/>
+      <w:bookmarkStart w:id="16" w:name="_Toc422232419"/>
       <w:r>
         <w:t>Results</w:t>
       </w:r>
@@ -6138,7 +6195,7 @@
       <w:pPr>
         <w:pStyle w:val="Heading1"/>
       </w:pPr>
-      <w:bookmarkStart w:id="17" w:name="_Toc422129142"/>
+      <w:bookmarkStart w:id="17" w:name="_Toc422232420"/>
       <w:r>
         <w:t>Recommendations</w:t>
       </w:r>
@@ -6162,7 +6219,7 @@
       <w:pPr>
         <w:pStyle w:val="Heading1"/>
       </w:pPr>
-      <w:bookmarkStart w:id="18" w:name="_Toc422129143"/>
+      <w:bookmarkStart w:id="18" w:name="_Toc422232421"/>
       <w:r>
         <w:t>References</w:t>
       </w:r>
@@ -6698,7 +6755,7 @@
       <w:rPr>
         <w:noProof/>
       </w:rPr>
-      <w:t>1</w:t>
+      <w:t>4</w:t>
     </w:r>
     <w:r>
       <w:rPr>
@@ -8181,7 +8238,7 @@
 </file>
 
 <file path=customXml/itemProps1.xml><?xml version="1.0" encoding="utf-8"?>
-<ds:datastoreItem xmlns:ds="http://schemas.openxmlformats.org/officeDocument/2006/customXml" ds:itemID="{DB066D2D-86FA-4D60-8025-463AAE783A1C}">
+<ds:datastoreItem xmlns:ds="http://schemas.openxmlformats.org/officeDocument/2006/customXml" ds:itemID="{26492FD1-A199-47FF-B1D9-5DC352A7504E}">
   <ds:schemaRefs>
     <ds:schemaRef ds:uri="http://schemas.openxmlformats.org/officeDocument/2006/bibliography"/>
   </ds:schemaRefs>

</xml_diff>